<commit_message>
install django and create projects
</commit_message>
<xml_diff>
--- a/notes/django+vue学习笔记1.docx
+++ b/notes/django+vue学习笔记1.docx
@@ -3577,9 +3577,6 @@
     <w:p>
       <w:pPr>
         <w:pStyle w:val="3"/>
-        <w:rPr>
-          <w:rFonts w:hint="eastAsia"/>
-        </w:rPr>
       </w:pPr>
       <w:r>
         <w:rPr>
@@ -3587,6 +3584,413 @@
         </w:rPr>
         <w:t>可以看到django的版本号,什么安装成功</w:t>
       </w:r>
+      <w:r>
+        <w:rPr>
+          <w:rFonts w:hint="eastAsia"/>
+        </w:rPr>
+        <w:t>,注意:项目路径最好不要有中文.</w:t>
+      </w:r>
+    </w:p>
+    <w:p>
+      <w:pPr>
+        <w:pStyle w:val="2"/>
+        <w:rPr>
+          <w:rFonts w:hint="eastAsia"/>
+        </w:rPr>
+      </w:pPr>
+      <w:r>
+        <w:rPr>
+          <w:rFonts w:hint="eastAsia"/>
+        </w:rPr>
+        <w:t>8&gt;我们可以使用django-admin来创建django项目,命令格式: django-admin startproject django_proj1 ,表示创建一个叫做django_proj1的项目</w:t>
+      </w:r>
+      <w:r>
+        <w:rPr>
+          <w:rFonts w:hint="eastAsia"/>
+        </w:rPr>
+        <w:t>(pycharm专业版是可以直接新建django项目的.)</w:t>
+      </w:r>
+    </w:p>
+    <w:tbl>
+      <w:tblPr>
+        <w:tblStyle w:val="ae"/>
+        <w:tblW w:w="0" w:type="auto"/>
+        <w:tblLook w:val="04A0" w:firstRow="1" w:lastRow="0" w:firstColumn="1" w:lastColumn="0" w:noHBand="0" w:noVBand="1"/>
+      </w:tblPr>
+      <w:tblGrid>
+        <w:gridCol w:w="8296"/>
+      </w:tblGrid>
+      <w:tr>
+        <w:tc>
+          <w:tcPr>
+            <w:tcW w:w="8296" w:type="dxa"/>
+          </w:tcPr>
+          <w:p>
+            <w:pPr>
+              <w:rPr>
+                <w:rFonts w:hint="eastAsia"/>
+              </w:rPr>
+            </w:pPr>
+            <w:r>
+              <w:rPr>
+                <w:noProof/>
+              </w:rPr>
+              <w:drawing>
+                <wp:inline distT="0" distB="0" distL="0" distR="0" wp14:anchorId="526A9D92" wp14:editId="5F2BCB12">
+                  <wp:extent cx="9998306" cy="7178662"/>
+                  <wp:effectExtent l="0" t="0" r="3175" b="3810"/>
+                  <wp:docPr id="2042968599" name="图片 1"/>
+                  <wp:cNvGraphicFramePr>
+                    <a:graphicFrameLocks xmlns:a="http://schemas.openxmlformats.org/drawingml/2006/main" noChangeAspect="1"/>
+                  </wp:cNvGraphicFramePr>
+                  <a:graphic xmlns:a="http://schemas.openxmlformats.org/drawingml/2006/main">
+                    <a:graphicData uri="http://schemas.openxmlformats.org/drawingml/2006/picture">
+                      <pic:pic xmlns:pic="http://schemas.openxmlformats.org/drawingml/2006/picture">
+                        <pic:nvPicPr>
+                          <pic:cNvPr id="2042968599" name=""/>
+                          <pic:cNvPicPr/>
+                        </pic:nvPicPr>
+                        <pic:blipFill>
+                          <a:blip r:embed="rId49"/>
+                          <a:stretch>
+                            <a:fillRect/>
+                          </a:stretch>
+                        </pic:blipFill>
+                        <pic:spPr>
+                          <a:xfrm>
+                            <a:off x="0" y="0"/>
+                            <a:ext cx="9998306" cy="7178662"/>
+                          </a:xfrm>
+                          <a:prstGeom prst="rect">
+                            <a:avLst/>
+                          </a:prstGeom>
+                        </pic:spPr>
+                      </pic:pic>
+                    </a:graphicData>
+                  </a:graphic>
+                </wp:inline>
+              </w:drawing>
+            </w:r>
+          </w:p>
+        </w:tc>
+      </w:tr>
+    </w:tbl>
+    <w:p>
+      <w:pPr>
+        <w:pStyle w:val="2"/>
+      </w:pPr>
+      <w:r>
+        <w:rPr>
+          <w:rFonts w:hint="eastAsia"/>
+        </w:rPr>
+        <w:t>9&gt;然后我们可以看看这个项目,他的结构如下</w:t>
+      </w:r>
+    </w:p>
+    <w:tbl>
+      <w:tblPr>
+        <w:tblStyle w:val="ae"/>
+        <w:tblW w:w="0" w:type="auto"/>
+        <w:tblLook w:val="04A0" w:firstRow="1" w:lastRow="0" w:firstColumn="1" w:lastColumn="0" w:noHBand="0" w:noVBand="1"/>
+      </w:tblPr>
+      <w:tblGrid>
+        <w:gridCol w:w="8296"/>
+      </w:tblGrid>
+      <w:tr>
+        <w:tc>
+          <w:tcPr>
+            <w:tcW w:w="8296" w:type="dxa"/>
+          </w:tcPr>
+          <w:p>
+            <w:pPr>
+              <w:rPr>
+                <w:rFonts w:hint="eastAsia"/>
+              </w:rPr>
+            </w:pPr>
+            <w:r>
+              <w:rPr>
+                <w:noProof/>
+              </w:rPr>
+              <w:drawing>
+                <wp:inline distT="0" distB="0" distL="0" distR="0" wp14:anchorId="161BA2D9" wp14:editId="3D43244B">
+                  <wp:extent cx="6340389" cy="5303980"/>
+                  <wp:effectExtent l="0" t="0" r="3810" b="0"/>
+                  <wp:docPr id="220267041" name="图片 1"/>
+                  <wp:cNvGraphicFramePr>
+                    <a:graphicFrameLocks xmlns:a="http://schemas.openxmlformats.org/drawingml/2006/main" noChangeAspect="1"/>
+                  </wp:cNvGraphicFramePr>
+                  <a:graphic xmlns:a="http://schemas.openxmlformats.org/drawingml/2006/main">
+                    <a:graphicData uri="http://schemas.openxmlformats.org/drawingml/2006/picture">
+                      <pic:pic xmlns:pic="http://schemas.openxmlformats.org/drawingml/2006/picture">
+                        <pic:nvPicPr>
+                          <pic:cNvPr id="220267041" name=""/>
+                          <pic:cNvPicPr/>
+                        </pic:nvPicPr>
+                        <pic:blipFill>
+                          <a:blip r:embed="rId50"/>
+                          <a:stretch>
+                            <a:fillRect/>
+                          </a:stretch>
+                        </pic:blipFill>
+                        <pic:spPr>
+                          <a:xfrm>
+                            <a:off x="0" y="0"/>
+                            <a:ext cx="6340389" cy="5303980"/>
+                          </a:xfrm>
+                          <a:prstGeom prst="rect">
+                            <a:avLst/>
+                          </a:prstGeom>
+                        </pic:spPr>
+                      </pic:pic>
+                    </a:graphicData>
+                  </a:graphic>
+                </wp:inline>
+              </w:drawing>
+            </w:r>
+          </w:p>
+        </w:tc>
+      </w:tr>
+    </w:tbl>
+    <w:p>
+      <w:pPr>
+        <w:pStyle w:val="2"/>
+      </w:pPr>
+      <w:r>
+        <w:rPr>
+          <w:rFonts w:hint="eastAsia"/>
+        </w:rPr>
+        <w:t>10&gt;我们用pycharm专业版来创建一个项目</w:t>
+      </w:r>
+    </w:p>
+    <w:tbl>
+      <w:tblPr>
+        <w:tblStyle w:val="ae"/>
+        <w:tblW w:w="0" w:type="auto"/>
+        <w:tblLook w:val="04A0" w:firstRow="1" w:lastRow="0" w:firstColumn="1" w:lastColumn="0" w:noHBand="0" w:noVBand="1"/>
+      </w:tblPr>
+      <w:tblGrid>
+        <w:gridCol w:w="8296"/>
+      </w:tblGrid>
+      <w:tr>
+        <w:tc>
+          <w:tcPr>
+            <w:tcW w:w="8296" w:type="dxa"/>
+          </w:tcPr>
+          <w:p>
+            <w:pPr>
+              <w:rPr>
+                <w:rFonts w:hint="eastAsia"/>
+              </w:rPr>
+            </w:pPr>
+            <w:r>
+              <w:drawing>
+                <wp:inline distT="0" distB="0" distL="0" distR="0" wp14:anchorId="74088C72" wp14:editId="0700D6F2">
+                  <wp:extent cx="9497750" cy="7068536"/>
+                  <wp:effectExtent l="0" t="0" r="8255" b="0"/>
+                  <wp:docPr id="484241770" name="图片 1"/>
+                  <wp:cNvGraphicFramePr>
+                    <a:graphicFrameLocks xmlns:a="http://schemas.openxmlformats.org/drawingml/2006/main" noChangeAspect="1"/>
+                  </wp:cNvGraphicFramePr>
+                  <a:graphic xmlns:a="http://schemas.openxmlformats.org/drawingml/2006/main">
+                    <a:graphicData uri="http://schemas.openxmlformats.org/drawingml/2006/picture">
+                      <pic:pic xmlns:pic="http://schemas.openxmlformats.org/drawingml/2006/picture">
+                        <pic:nvPicPr>
+                          <pic:cNvPr id="484241770" name=""/>
+                          <pic:cNvPicPr/>
+                        </pic:nvPicPr>
+                        <pic:blipFill>
+                          <a:blip r:embed="rId51"/>
+                          <a:stretch>
+                            <a:fillRect/>
+                          </a:stretch>
+                        </pic:blipFill>
+                        <pic:spPr>
+                          <a:xfrm>
+                            <a:off x="0" y="0"/>
+                            <a:ext cx="9497750" cy="7068536"/>
+                          </a:xfrm>
+                          <a:prstGeom prst="rect">
+                            <a:avLst/>
+                          </a:prstGeom>
+                        </pic:spPr>
+                      </pic:pic>
+                    </a:graphicData>
+                  </a:graphic>
+                </wp:inline>
+              </w:drawing>
+            </w:r>
+          </w:p>
+        </w:tc>
+      </w:tr>
+      <w:tr>
+        <w:tc>
+          <w:tcPr>
+            <w:tcW w:w="8296" w:type="dxa"/>
+          </w:tcPr>
+          <w:p>
+            <w:r>
+              <w:rPr>
+                <w:noProof/>
+              </w:rPr>
+              <w:drawing>
+                <wp:inline distT="0" distB="0" distL="0" distR="0" wp14:anchorId="3DBC9670" wp14:editId="06E41823">
+                  <wp:extent cx="3795089" cy="2034716"/>
+                  <wp:effectExtent l="0" t="0" r="0" b="3810"/>
+                  <wp:docPr id="76654133" name="图片 1"/>
+                  <wp:cNvGraphicFramePr>
+                    <a:graphicFrameLocks xmlns:a="http://schemas.openxmlformats.org/drawingml/2006/main" noChangeAspect="1"/>
+                  </wp:cNvGraphicFramePr>
+                  <a:graphic xmlns:a="http://schemas.openxmlformats.org/drawingml/2006/main">
+                    <a:graphicData uri="http://schemas.openxmlformats.org/drawingml/2006/picture">
+                      <pic:pic xmlns:pic="http://schemas.openxmlformats.org/drawingml/2006/picture">
+                        <pic:nvPicPr>
+                          <pic:cNvPr id="76654133" name=""/>
+                          <pic:cNvPicPr/>
+                        </pic:nvPicPr>
+                        <pic:blipFill>
+                          <a:blip r:embed="rId52"/>
+                          <a:stretch>
+                            <a:fillRect/>
+                          </a:stretch>
+                        </pic:blipFill>
+                        <pic:spPr>
+                          <a:xfrm>
+                            <a:off x="0" y="0"/>
+                            <a:ext cx="3795089" cy="2034716"/>
+                          </a:xfrm>
+                          <a:prstGeom prst="rect">
+                            <a:avLst/>
+                          </a:prstGeom>
+                        </pic:spPr>
+                      </pic:pic>
+                    </a:graphicData>
+                  </a:graphic>
+                </wp:inline>
+              </w:drawing>
+            </w:r>
+          </w:p>
+        </w:tc>
+      </w:tr>
+    </w:tbl>
+    <w:p>
+      <w:pPr>
+        <w:pStyle w:val="3"/>
+        <w:rPr>
+          <w:rFonts w:hint="eastAsia"/>
+        </w:rPr>
+      </w:pPr>
+      <w:r>
+        <w:rPr>
+          <w:rFonts w:hint="eastAsia"/>
+        </w:rPr>
+        <w:t>不过好像用命令工具方便一点.</w:t>
+      </w:r>
+      <w:r>
+        <w:rPr>
+          <w:rFonts w:hint="eastAsia"/>
+        </w:rPr>
+        <w:t>用pycharm创建的项目会自动生成一个template目录和一个sqlite数据库文件</w:t>
+      </w:r>
+    </w:p>
+    <w:p>
+      <w:pPr>
+        <w:pStyle w:val="2"/>
+      </w:pPr>
+      <w:r>
+        <w:rPr>
+          <w:rFonts w:hint="eastAsia"/>
+        </w:rPr>
+        <w:t>11&gt;</w:t>
+      </w:r>
+      <w:r>
+        <w:rPr>
+          <w:rFonts w:hint="eastAsia"/>
+        </w:rPr>
+        <w:t>那么问题来了,怎么把它运行起来呢?</w:t>
+      </w:r>
+      <w:r>
+        <w:rPr>
+          <w:rFonts w:hint="eastAsia"/>
+        </w:rPr>
+        <w:t>使用命令: python manage.py runserver</w:t>
+      </w:r>
+    </w:p>
+    <w:tbl>
+      <w:tblPr>
+        <w:tblStyle w:val="ae"/>
+        <w:tblW w:w="0" w:type="auto"/>
+        <w:tblLook w:val="04A0" w:firstRow="1" w:lastRow="0" w:firstColumn="1" w:lastColumn="0" w:noHBand="0" w:noVBand="1"/>
+      </w:tblPr>
+      <w:tblGrid>
+        <w:gridCol w:w="8296"/>
+      </w:tblGrid>
+      <w:tr>
+        <w:tc>
+          <w:tcPr>
+            <w:tcW w:w="8296" w:type="dxa"/>
+          </w:tcPr>
+          <w:p>
+            <w:pPr>
+              <w:rPr>
+                <w:rFonts w:hint="eastAsia"/>
+              </w:rPr>
+            </w:pPr>
+            <w:r>
+              <w:rPr>
+                <w:noProof/>
+              </w:rPr>
+              <w:drawing>
+                <wp:inline distT="0" distB="0" distL="0" distR="0" wp14:anchorId="2EF371FB" wp14:editId="16E2C88C">
+                  <wp:extent cx="10075449" cy="2331720"/>
+                  <wp:effectExtent l="0" t="0" r="2540" b="0"/>
+                  <wp:docPr id="1849174568" name="图片 1"/>
+                  <wp:cNvGraphicFramePr>
+                    <a:graphicFrameLocks xmlns:a="http://schemas.openxmlformats.org/drawingml/2006/main" noChangeAspect="1"/>
+                  </wp:cNvGraphicFramePr>
+                  <a:graphic xmlns:a="http://schemas.openxmlformats.org/drawingml/2006/main">
+                    <a:graphicData uri="http://schemas.openxmlformats.org/drawingml/2006/picture">
+                      <pic:pic xmlns:pic="http://schemas.openxmlformats.org/drawingml/2006/picture">
+                        <pic:nvPicPr>
+                          <pic:cNvPr id="1849174568" name=""/>
+                          <pic:cNvPicPr/>
+                        </pic:nvPicPr>
+                        <pic:blipFill>
+                          <a:blip r:embed="rId53"/>
+                          <a:stretch>
+                            <a:fillRect/>
+                          </a:stretch>
+                        </pic:blipFill>
+                        <pic:spPr>
+                          <a:xfrm>
+                            <a:off x="0" y="0"/>
+                            <a:ext cx="10079712" cy="2332707"/>
+                          </a:xfrm>
+                          <a:prstGeom prst="rect">
+                            <a:avLst/>
+                          </a:prstGeom>
+                        </pic:spPr>
+                      </pic:pic>
+                    </a:graphicData>
+                  </a:graphic>
+                </wp:inline>
+              </w:drawing>
+            </w:r>
+          </w:p>
+        </w:tc>
+      </w:tr>
+    </w:tbl>
+    <w:p>
+      <w:pPr>
+        <w:rPr>
+          <w:rFonts w:hint="eastAsia"/>
+        </w:rPr>
+      </w:pPr>
+    </w:p>
+    <w:p>
+      <w:pPr>
+        <w:rPr>
+          <w:rFonts w:hint="eastAsia"/>
+        </w:rPr>
+      </w:pPr>
     </w:p>
     <w:p>
       <w:pPr>
@@ -3611,7 +4015,7 @@
         </w:rPr>
         <w:t xml:space="preserve"> </w:t>
       </w:r>
-      <w:hyperlink r:id="rId49" w:history="1">
+      <w:hyperlink r:id="rId54" w:history="1">
         <w:r>
           <w:rPr>
             <w:rStyle w:val="af"/>

</xml_diff>